<commit_message>
Updated as I progress
</commit_message>
<xml_diff>
--- a/Summary/Outline.docx
+++ b/Summary/Outline.docx
@@ -46,22 +46,47 @@
     </w:p>
     <w:p>
       <w:pPr>
-        <w:pStyle w:val="Heading2"/>
+        <w:pStyle w:val="Heading1"/>
       </w:pPr>
       <w:bookmarkStart w:id="21" w:name="programming-in-r-studio---pipes"/>
       <w:bookmarkEnd w:id="21"/>
       <w:r>
-        <w:t xml:space="preserve">Programming in R STudio - Pipes</w:t>
-      </w:r>
-    </w:p>
-    <w:p>
-      <w:pPr>
-        <w:pStyle w:val="Heading1"/>
+        <w:t xml:space="preserve">Programming in R Studio - Pipes</w:t>
+      </w:r>
+    </w:p>
+    <w:p>
+      <w:pPr>
+        <w:pStyle w:val="Heading2"/>
       </w:pPr>
       <w:bookmarkStart w:id="22" w:name="the-point-of-the-pipe-is-to-help-us-read-our-code-in-an-easy-to-understand-way"/>
       <w:bookmarkEnd w:id="22"/>
       <w:r>
-        <w:t xml:space="preserve">The point of the Pipe is to help us read our code in an easy to understand way!!</w:t>
+        <w:t xml:space="preserve">The point of the</w:t>
+      </w:r>
+      <w:r>
+        <w:t xml:space="preserve"> </w:t>
+      </w:r>
+      <w:r>
+        <w:rPr>
+          <w:b/>
+        </w:rPr>
+        <w:t xml:space="preserve">Pipe</w:t>
+      </w:r>
+      <w:r>
+        <w:t xml:space="preserve"> </w:t>
+      </w:r>
+      <w:r>
+        <w:t xml:space="preserve">is to help us read our code in an easy to understand way!!</w:t>
+      </w:r>
+    </w:p>
+    <w:p>
+      <w:pPr>
+        <w:pStyle w:val="Heading3"/>
+      </w:pPr>
+      <w:bookmarkStart w:id="23" w:name="magrittr-package---but-all-packages-in-tidyverse-automatiically-make"/>
+      <w:bookmarkEnd w:id="23"/>
+      <w:r>
+        <w:t xml:space="preserve">magrittr package - but all packages in tidyverse automatiically make</w:t>
       </w:r>
     </w:p>
     <w:p>
@@ -69,7 +94,22 @@
         <w:pStyle w:val="FirstParagraph"/>
       </w:pPr>
       <w:r>
-        <w:t xml:space="preserve">When are we better off not using the Pipe ?</w:t>
+        <w:t xml:space="preserve">When are we better off not using the</w:t>
+      </w:r>
+      <w:r>
+        <w:t xml:space="preserve"> </w:t>
+      </w:r>
+      <w:r>
+        <w:rPr>
+          <w:i/>
+        </w:rPr>
+        <w:t xml:space="preserve">Pipe</w:t>
+      </w:r>
+      <w:r>
+        <w:t xml:space="preserve"> </w:t>
+      </w:r>
+      <w:r>
+        <w:t xml:space="preserve">?</w:t>
       </w:r>
     </w:p>
     <w:p>
@@ -81,7 +121,22 @@
         </w:numPr>
       </w:pPr>
       <w:r>
-        <w:t xml:space="preserve">When Pipes are longer than ten steps (Rather create intermediate objects with meaningful names)</w:t>
+        <w:t xml:space="preserve">When</w:t>
+      </w:r>
+      <w:r>
+        <w:t xml:space="preserve"> </w:t>
+      </w:r>
+      <w:r>
+        <w:rPr>
+          <w:b/>
+        </w:rPr>
+        <w:t xml:space="preserve">Pipes</w:t>
+      </w:r>
+      <w:r>
+        <w:t xml:space="preserve"> </w:t>
+      </w:r>
+      <w:r>
+        <w:t xml:space="preserve">are longer than ten steps (Rather create intermediate objects with meaningful names)</w:t>
       </w:r>
     </w:p>
     <w:p>
@@ -93,7 +148,37 @@
         </w:numPr>
       </w:pPr>
       <w:r>
-        <w:t xml:space="preserve">We have multiple inputs or outputs (the same solution as above applies)</w:t>
+        <w:t xml:space="preserve">We have multiple</w:t>
+      </w:r>
+      <w:r>
+        <w:t xml:space="preserve"> </w:t>
+      </w:r>
+      <w:r>
+        <w:rPr>
+          <w:i/>
+        </w:rPr>
+        <w:t xml:space="preserve">inputs</w:t>
+      </w:r>
+      <w:r>
+        <w:t xml:space="preserve"> </w:t>
+      </w:r>
+      <w:r>
+        <w:t xml:space="preserve">or</w:t>
+      </w:r>
+      <w:r>
+        <w:t xml:space="preserve"> </w:t>
+      </w:r>
+      <w:r>
+        <w:rPr>
+          <w:i/>
+        </w:rPr>
+        <w:t xml:space="preserve">outputs</w:t>
+      </w:r>
+      <w:r>
+        <w:t xml:space="preserve"> </w:t>
+      </w:r>
+      <w:r>
+        <w:t xml:space="preserve">(the same solution as above applies)</w:t>
       </w:r>
     </w:p>
     <w:p>
@@ -105,7 +190,428 @@
         </w:numPr>
       </w:pPr>
       <w:r>
-        <w:t xml:space="preserve">When we are starting to think about a directed graph with a complex dependency structure</w:t>
+        <w:t xml:space="preserve">When we are starting to think about a</w:t>
+      </w:r>
+      <w:r>
+        <w:t xml:space="preserve"> </w:t>
+      </w:r>
+      <w:r>
+        <w:rPr>
+          <w:i/>
+        </w:rPr>
+        <w:t xml:space="preserve">directed graph</w:t>
+      </w:r>
+      <w:r>
+        <w:t xml:space="preserve"> </w:t>
+      </w:r>
+      <w:r>
+        <w:t xml:space="preserve">with a complex dependency structure</w:t>
+      </w:r>
+    </w:p>
+    <w:p>
+      <w:pPr>
+        <w:pStyle w:val="FirstParagraph"/>
+      </w:pPr>
+      <w:r>
+        <w:t xml:space="preserve">Remember that the</w:t>
+      </w:r>
+      <w:r>
+        <w:rPr>
+          <w:rStyle w:val="VerbatimChar"/>
+        </w:rPr>
+        <w:t xml:space="preserve">%T&gt;%</w:t>
+      </w:r>
+      <w:r>
+        <w:t xml:space="preserve">can assist us with more complex</w:t>
+      </w:r>
+      <w:r>
+        <w:t xml:space="preserve"> </w:t>
+      </w:r>
+      <w:r>
+        <w:rPr>
+          <w:i/>
+        </w:rPr>
+        <w:t xml:space="preserve">Pipes</w:t>
+      </w:r>
+      <w:r>
+        <w:t xml:space="preserve"> </w:t>
+      </w:r>
+      <w:r>
+        <w:t xml:space="preserve">-Effectively, the</w:t>
+      </w:r>
+      <w:r>
+        <w:t xml:space="preserve"> </w:t>
+      </w:r>
+      <w:r>
+        <w:rPr>
+          <w:b/>
+        </w:rPr>
+        <w:t xml:space="preserve">T-Pipe</w:t>
+      </w:r>
+      <w:r>
+        <w:t xml:space="preserve"> </w:t>
+      </w:r>
+      <w:r>
+        <w:t xml:space="preserve">returns the left-hand side instead of the right-hand side incase we want to plot or print</w:t>
+      </w:r>
+    </w:p>
+    <w:p>
+      <w:pPr>
+        <w:pStyle w:val="Heading1"/>
+      </w:pPr>
+      <w:bookmarkStart w:id="24" w:name="introducing-functions"/>
+      <w:bookmarkEnd w:id="24"/>
+      <w:r>
+        <w:t xml:space="preserve">Introducing Functions</w:t>
+      </w:r>
+    </w:p>
+    <w:p>
+      <w:pPr>
+        <w:pStyle w:val="Heading2"/>
+      </w:pPr>
+      <w:bookmarkStart w:id="25" w:name="allows-us-to-automate-common-tasks-in-a-more-powerful-and-general-way-than-copy-and-pasting"/>
+      <w:bookmarkEnd w:id="25"/>
+      <w:r>
+        <w:t xml:space="preserve">Allows us to automate common tasks in a more powerful and general way than copy-and-pasting</w:t>
+      </w:r>
+    </w:p>
+    <w:p>
+      <w:pPr>
+        <w:pStyle w:val="FigureWithCaption"/>
+      </w:pPr>
+      <w:r>
+        <w:drawing>
+          <wp:inline>
+            <wp:extent cx="2870200" cy="1892300"/>
+            <wp:effectExtent b="0" l="0" r="0" t="0"/>
+            <wp:docPr descr="" id="1" name="Picture"/>
+            <a:graphic>
+              <a:graphicData uri="http://schemas.openxmlformats.org/drawingml/2006/picture">
+                <pic:pic>
+                  <pic:nvPicPr>
+                    <pic:cNvPr descr="https://imaginationoverflowsw.files.wordpress.com/2010/11/anti-copy-paste.jpg" id="0" name="Picture"/>
+                    <pic:cNvPicPr>
+                      <a:picLocks noChangeArrowheads="1" noChangeAspect="1"/>
+                    </pic:cNvPicPr>
+                  </pic:nvPicPr>
+                  <pic:blipFill>
+                    <a:blip r:embed="rId28"/>
+                    <a:stretch>
+                      <a:fillRect/>
+                    </a:stretch>
+                  </pic:blipFill>
+                  <pic:spPr bwMode="auto">
+                    <a:xfrm>
+                      <a:off x="0" y="0"/>
+                      <a:ext cx="2870200" cy="1892300"/>
+                    </a:xfrm>
+                    <a:prstGeom prst="rect">
+                      <a:avLst/>
+                    </a:prstGeom>
+                    <a:noFill/>
+                    <a:ln w="9525">
+                      <a:noFill/>
+                      <a:headEnd/>
+                      <a:tailEnd/>
+                    </a:ln>
+                  </pic:spPr>
+                </pic:pic>
+              </a:graphicData>
+            </a:graphic>
+          </wp:inline>
+        </w:drawing>
+      </w:r>
+    </w:p>
+    <w:p>
+      <w:pPr>
+        <w:pStyle w:val="ImageCaption"/>
+      </w:pPr>
+      <w:r>
+        <w:t xml:space="preserve">We do not copy and paste</w:t>
+      </w:r>
+    </w:p>
+    <w:p>
+      <w:pPr>
+        <w:pStyle w:val="BodyText"/>
+      </w:pPr>
+      <w:r>
+        <w:t xml:space="preserve">What are the advantages of using</w:t>
+      </w:r>
+      <w:r>
+        <w:t xml:space="preserve"> </w:t>
+      </w:r>
+      <w:r>
+        <w:rPr>
+          <w:i/>
+        </w:rPr>
+        <w:t xml:space="preserve">functions</w:t>
+      </w:r>
+      <w:r>
+        <w:t xml:space="preserve"> </w:t>
+      </w:r>
+      <w:r>
+        <w:t xml:space="preserve">?</w:t>
+      </w:r>
+    </w:p>
+    <w:p>
+      <w:pPr>
+        <w:pStyle w:val="Compact"/>
+        <w:numPr>
+          <w:numId w:val="1002"/>
+          <w:ilvl w:val="0"/>
+        </w:numPr>
+      </w:pPr>
+      <w:r>
+        <w:t xml:space="preserve">You can give a function an evocative name that makes your code easier to understand.</w:t>
+      </w:r>
+    </w:p>
+    <w:p>
+      <w:pPr>
+        <w:pStyle w:val="Compact"/>
+        <w:numPr>
+          <w:numId w:val="1002"/>
+          <w:ilvl w:val="0"/>
+        </w:numPr>
+      </w:pPr>
+      <w:r>
+        <w:t xml:space="preserve">As requirements change, you only need to update code in one place, instead of many.</w:t>
+      </w:r>
+    </w:p>
+    <w:p>
+      <w:pPr>
+        <w:pStyle w:val="Compact"/>
+        <w:numPr>
+          <w:numId w:val="1002"/>
+          <w:ilvl w:val="0"/>
+        </w:numPr>
+      </w:pPr>
+      <w:r>
+        <w:t xml:space="preserve">You eliminate the chance of making incidental mistakes when you copy and paste (i.e. updating a variable name in one place, but not in another)</w:t>
+      </w:r>
+    </w:p>
+    <w:p>
+      <w:pPr>
+        <w:pStyle w:val="Heading5"/>
+      </w:pPr>
+      <w:bookmarkStart w:id="29" w:name="we-should-seriously-consider-writing-a-function-whenever-we-have-copied-and-pasted-a-block-of-code-more-than-twice"/>
+      <w:bookmarkEnd w:id="29"/>
+      <w:r>
+        <w:t xml:space="preserve">We should seriously consider writing a</w:t>
+      </w:r>
+      <w:r>
+        <w:t xml:space="preserve"> </w:t>
+      </w:r>
+      <w:r>
+        <w:rPr>
+          <w:rStyle w:val="VerbatimChar"/>
+        </w:rPr>
+        <w:t xml:space="preserve">function</w:t>
+      </w:r>
+      <w:r>
+        <w:t xml:space="preserve"> </w:t>
+      </w:r>
+      <w:r>
+        <w:t xml:space="preserve">whenever we have copied and pasted a block of code more than</w:t>
+      </w:r>
+      <w:r>
+        <w:t xml:space="preserve"> </w:t>
+      </w:r>
+      <w:r>
+        <w:rPr>
+          <w:b/>
+        </w:rPr>
+        <w:t xml:space="preserve">TWICE</w:t>
+      </w:r>
+    </w:p>
+    <w:p>
+      <w:pPr>
+        <w:pStyle w:val="FirstParagraph"/>
+      </w:pPr>
+      <w:r>
+        <w:t xml:space="preserve">There are 3 steps to creating a new</w:t>
+      </w:r>
+      <w:r>
+        <w:t xml:space="preserve"> </w:t>
+      </w:r>
+      <w:r>
+        <w:rPr>
+          <w:i/>
+        </w:rPr>
+        <w:t xml:space="preserve">function</w:t>
+      </w:r>
+      <w:r>
+        <w:t xml:space="preserve"> </w:t>
+      </w:r>
+      <w:r>
+        <w:t xml:space="preserve">?</w:t>
+      </w:r>
+    </w:p>
+    <w:p>
+      <w:pPr>
+        <w:pStyle w:val="Compact"/>
+        <w:numPr>
+          <w:numId w:val="1003"/>
+          <w:ilvl w:val="0"/>
+        </w:numPr>
+      </w:pPr>
+      <w:r>
+        <w:t xml:space="preserve">You need to pick a name for the function</w:t>
+      </w:r>
+    </w:p>
+    <w:p>
+      <w:pPr>
+        <w:pStyle w:val="Compact"/>
+        <w:numPr>
+          <w:numId w:val="1003"/>
+          <w:ilvl w:val="0"/>
+        </w:numPr>
+      </w:pPr>
+      <w:r>
+        <w:t xml:space="preserve">You list the inputs, or arguments, to the function inside</w:t>
+      </w:r>
+      <w:r>
+        <w:t xml:space="preserve"> </w:t>
+      </w:r>
+      <w:r>
+        <w:rPr>
+          <w:rStyle w:val="VerbatimChar"/>
+        </w:rPr>
+        <w:t xml:space="preserve">function</w:t>
+      </w:r>
+    </w:p>
+    <w:p>
+      <w:pPr>
+        <w:pStyle w:val="Compact"/>
+        <w:numPr>
+          <w:numId w:val="1003"/>
+          <w:ilvl w:val="0"/>
+        </w:numPr>
+      </w:pPr>
+      <w:r>
+        <w:t xml:space="preserve">You place the code you have developed in</w:t>
+      </w:r>
+      <w:r>
+        <w:t xml:space="preserve"> </w:t>
+      </w:r>
+      <w:r>
+        <w:rPr>
+          <w:b/>
+        </w:rPr>
+        <w:t xml:space="preserve">body</w:t>
+      </w:r>
+      <w:r>
+        <w:t xml:space="preserve"> </w:t>
+      </w:r>
+      <w:r>
+        <w:t xml:space="preserve">of the function</w:t>
+      </w:r>
+    </w:p>
+    <w:p>
+      <w:pPr>
+        <w:pStyle w:val="FirstParagraph"/>
+      </w:pPr>
+      <w:r>
+        <w:rPr>
+          <w:rStyle w:val="VerbatimChar"/>
+        </w:rPr>
+        <w:t xml:space="preserve">rescale01 &lt;- function(x) {   rng &lt;- range(x, na.rm = TRUE)   (x - rng[1]) / (rng[2] - rng[1]) }</w:t>
+      </w:r>
+    </w:p>
+    <w:p>
+      <w:pPr>
+        <w:pStyle w:val="BodyText"/>
+      </w:pPr>
+      <w:r>
+        <w:t xml:space="preserve">Most important attribute of functions: ** WE DO NOT WANT TO REPEAT OURSELVES**</w:t>
+      </w:r>
+    </w:p>
+    <w:p>
+      <w:pPr>
+        <w:pStyle w:val="Heading2"/>
+      </w:pPr>
+      <w:bookmarkStart w:id="30" w:name="conditional-execuion"/>
+      <w:bookmarkEnd w:id="30"/>
+      <w:r>
+        <w:t xml:space="preserve">Conditional Execuion</w:t>
+      </w:r>
+    </w:p>
+    <w:p>
+      <w:pPr>
+        <w:pStyle w:val="FirstParagraph"/>
+      </w:pPr>
+      <w:r>
+        <w:t xml:space="preserve">An</w:t>
+      </w:r>
+      <w:r>
+        <w:t xml:space="preserve"> </w:t>
+      </w:r>
+      <w:r>
+        <w:rPr>
+          <w:rStyle w:val="VerbatimChar"/>
+        </w:rPr>
+        <w:t xml:space="preserve">if</w:t>
+      </w:r>
+      <w:r>
+        <w:t xml:space="preserve"> </w:t>
+      </w:r>
+      <w:r>
+        <w:t xml:space="preserve">statement allows us to conditionally execute code</w:t>
+      </w:r>
+    </w:p>
+    <w:p>
+      <w:pPr>
+        <w:pStyle w:val="SourceCode"/>
+      </w:pPr>
+      <w:r>
+        <w:rPr>
+          <w:rStyle w:val="VerbatimChar"/>
+        </w:rPr>
+        <w:t xml:space="preserve">if (condition) {</w:t>
+      </w:r>
+      <w:r>
+        <w:br w:type="textWrapping"/>
+      </w:r>
+      <w:r>
+        <w:rPr>
+          <w:rStyle w:val="VerbatimChar"/>
+        </w:rPr>
+        <w:t xml:space="preserve"># code executed when the condition is **TRUE**</w:t>
+      </w:r>
+      <w:r>
+        <w:br w:type="textWrapping"/>
+      </w:r>
+      <w:r>
+        <w:rPr>
+          <w:rStyle w:val="VerbatimChar"/>
+        </w:rPr>
+        <w:t xml:space="preserve">}</w:t>
+      </w:r>
+      <w:r>
+        <w:br w:type="textWrapping"/>
+      </w:r>
+      <w:r>
+        <w:rPr>
+          <w:rStyle w:val="VerbatimChar"/>
+        </w:rPr>
+        <w:t xml:space="preserve">else {</w:t>
+      </w:r>
+      <w:r>
+        <w:br w:type="textWrapping"/>
+      </w:r>
+      <w:r>
+        <w:rPr>
+          <w:rStyle w:val="VerbatimChar"/>
+        </w:rPr>
+        <w:t xml:space="preserve"># code executed when the condition is **FALSE**</w:t>
+      </w:r>
+      <w:r>
+        <w:br w:type="textWrapping"/>
+      </w:r>
+      <w:r>
+        <w:rPr>
+          <w:rStyle w:val="VerbatimChar"/>
+        </w:rPr>
+        <w:t xml:space="preserve">}</w:t>
       </w:r>
     </w:p>
     <w:sectPr/>
@@ -216,7 +722,7 @@
     </w:lvl>
   </w:abstractNum>
   <w:abstractNum w:abstractNumId="990">
-    <w:nsid w:val="2015a95b"/>
+    <w:nsid w:val="d2cf15fc"/>
     <w:multiLevelType w:val="multilevel"/>
     <w:lvl w:ilvl="0">
       <w:numFmt w:val="bullet"/>
@@ -296,13 +802,13 @@
       </w:pPr>
     </w:lvl>
   </w:abstractNum>
-  <w:abstractNum w:abstractNumId="99421">
-    <w:nsid w:val="8cb80311"/>
+  <w:abstractNum w:abstractNumId="99331">
+    <w:nsid w:val="b0753c2b"/>
     <w:multiLevelType w:val="multilevel"/>
     <w:lvl w:ilvl="0">
       <w:start w:val="1"/>
       <w:numFmt w:val="decimal"/>
-      <w:lvlText w:val="%1)"/>
+      <w:lvlText w:val="(%1)"/>
       <w:lvlJc w:val="left"/>
       <w:pPr>
         <w:tabs>
@@ -314,7 +820,7 @@
     <w:lvl w:ilvl="1">
       <w:start w:val="1"/>
       <w:numFmt w:val="decimal"/>
-      <w:lvlText w:val="%2)"/>
+      <w:lvlText w:val="(%2)"/>
       <w:lvlJc w:val="left"/>
       <w:pPr>
         <w:tabs>
@@ -326,7 +832,7 @@
     <w:lvl w:ilvl="2">
       <w:start w:val="1"/>
       <w:numFmt w:val="decimal"/>
-      <w:lvlText w:val="%3)"/>
+      <w:lvlText w:val="(%3)"/>
       <w:lvlJc w:val="left"/>
       <w:pPr>
         <w:tabs>
@@ -338,7 +844,7 @@
     <w:lvl w:ilvl="3">
       <w:start w:val="1"/>
       <w:numFmt w:val="decimal"/>
-      <w:lvlText w:val="%4)"/>
+      <w:lvlText w:val="(%4)"/>
       <w:lvlJc w:val="left"/>
       <w:pPr>
         <w:tabs>
@@ -350,7 +856,7 @@
     <w:lvl w:ilvl="4">
       <w:start w:val="1"/>
       <w:numFmt w:val="decimal"/>
-      <w:lvlText w:val="%5)"/>
+      <w:lvlText w:val="(%5)"/>
       <w:lvlJc w:val="left"/>
       <w:pPr>
         <w:tabs>
@@ -362,7 +868,7 @@
     <w:lvl w:ilvl="5">
       <w:start w:val="1"/>
       <w:numFmt w:val="decimal"/>
-      <w:lvlText w:val="%6)"/>
+      <w:lvlText w:val="(%6)"/>
       <w:lvlJc w:val="left"/>
       <w:pPr>
         <w:tabs>
@@ -374,7 +880,183 @@
     <w:lvl w:ilvl="6">
       <w:start w:val="1"/>
       <w:numFmt w:val="decimal"/>
-      <w:lvlText w:val="%7)"/>
+      <w:lvlText w:val="(%7)"/>
+      <w:lvlJc w:val="left"/>
+      <w:pPr>
+        <w:tabs>
+          <w:tab w:val="num" w:pos="4320"/>
+        </w:tabs>
+        <w:ind w:left="4800" w:hanging="480"/>
+      </w:pPr>
+    </w:lvl>
+  </w:abstractNum>
+  <w:abstractNum w:abstractNumId="99334">
+    <w:nsid w:val="d648cba9"/>
+    <w:multiLevelType w:val="multilevel"/>
+    <w:lvl w:ilvl="0">
+      <w:start w:val="4"/>
+      <w:numFmt w:val="decimal"/>
+      <w:lvlText w:val="(%1)"/>
+      <w:lvlJc w:val="left"/>
+      <w:pPr>
+        <w:tabs>
+          <w:tab w:val="num" w:pos="0"/>
+        </w:tabs>
+        <w:ind w:left="480" w:hanging="480"/>
+      </w:pPr>
+    </w:lvl>
+    <w:lvl w:ilvl="1">
+      <w:start w:val="4"/>
+      <w:numFmt w:val="decimal"/>
+      <w:lvlText w:val="(%2)"/>
+      <w:lvlJc w:val="left"/>
+      <w:pPr>
+        <w:tabs>
+          <w:tab w:val="num" w:pos="720"/>
+        </w:tabs>
+        <w:ind w:left="1200" w:hanging="480"/>
+      </w:pPr>
+    </w:lvl>
+    <w:lvl w:ilvl="2">
+      <w:start w:val="4"/>
+      <w:numFmt w:val="decimal"/>
+      <w:lvlText w:val="(%3)"/>
+      <w:lvlJc w:val="left"/>
+      <w:pPr>
+        <w:tabs>
+          <w:tab w:val="num" w:pos="1440"/>
+        </w:tabs>
+        <w:ind w:left="1920" w:hanging="480"/>
+      </w:pPr>
+    </w:lvl>
+    <w:lvl w:ilvl="3">
+      <w:start w:val="4"/>
+      <w:numFmt w:val="decimal"/>
+      <w:lvlText w:val="(%4)"/>
+      <w:lvlJc w:val="left"/>
+      <w:pPr>
+        <w:tabs>
+          <w:tab w:val="num" w:pos="2160"/>
+        </w:tabs>
+        <w:ind w:left="2640" w:hanging="480"/>
+      </w:pPr>
+    </w:lvl>
+    <w:lvl w:ilvl="4">
+      <w:start w:val="4"/>
+      <w:numFmt w:val="decimal"/>
+      <w:lvlText w:val="(%5)"/>
+      <w:lvlJc w:val="left"/>
+      <w:pPr>
+        <w:tabs>
+          <w:tab w:val="num" w:pos="2880"/>
+        </w:tabs>
+        <w:ind w:left="3360" w:hanging="480"/>
+      </w:pPr>
+    </w:lvl>
+    <w:lvl w:ilvl="5">
+      <w:start w:val="4"/>
+      <w:numFmt w:val="decimal"/>
+      <w:lvlText w:val="(%6)"/>
+      <w:lvlJc w:val="left"/>
+      <w:pPr>
+        <w:tabs>
+          <w:tab w:val="num" w:pos="3600"/>
+        </w:tabs>
+        <w:ind w:left="4080" w:hanging="480"/>
+      </w:pPr>
+    </w:lvl>
+    <w:lvl w:ilvl="6">
+      <w:start w:val="4"/>
+      <w:numFmt w:val="decimal"/>
+      <w:lvlText w:val="(%7)"/>
+      <w:lvlJc w:val="left"/>
+      <w:pPr>
+        <w:tabs>
+          <w:tab w:val="num" w:pos="4320"/>
+        </w:tabs>
+        <w:ind w:left="4800" w:hanging="480"/>
+      </w:pPr>
+    </w:lvl>
+  </w:abstractNum>
+  <w:abstractNum w:abstractNumId="99337">
+    <w:nsid w:val="ad7b9916"/>
+    <w:multiLevelType w:val="multilevel"/>
+    <w:lvl w:ilvl="0">
+      <w:start w:val="7"/>
+      <w:numFmt w:val="decimal"/>
+      <w:lvlText w:val="(%1)"/>
+      <w:lvlJc w:val="left"/>
+      <w:pPr>
+        <w:tabs>
+          <w:tab w:val="num" w:pos="0"/>
+        </w:tabs>
+        <w:ind w:left="480" w:hanging="480"/>
+      </w:pPr>
+    </w:lvl>
+    <w:lvl w:ilvl="1">
+      <w:start w:val="7"/>
+      <w:numFmt w:val="decimal"/>
+      <w:lvlText w:val="(%2)"/>
+      <w:lvlJc w:val="left"/>
+      <w:pPr>
+        <w:tabs>
+          <w:tab w:val="num" w:pos="720"/>
+        </w:tabs>
+        <w:ind w:left="1200" w:hanging="480"/>
+      </w:pPr>
+    </w:lvl>
+    <w:lvl w:ilvl="2">
+      <w:start w:val="7"/>
+      <w:numFmt w:val="decimal"/>
+      <w:lvlText w:val="(%3)"/>
+      <w:lvlJc w:val="left"/>
+      <w:pPr>
+        <w:tabs>
+          <w:tab w:val="num" w:pos="1440"/>
+        </w:tabs>
+        <w:ind w:left="1920" w:hanging="480"/>
+      </w:pPr>
+    </w:lvl>
+    <w:lvl w:ilvl="3">
+      <w:start w:val="7"/>
+      <w:numFmt w:val="decimal"/>
+      <w:lvlText w:val="(%4)"/>
+      <w:lvlJc w:val="left"/>
+      <w:pPr>
+        <w:tabs>
+          <w:tab w:val="num" w:pos="2160"/>
+        </w:tabs>
+        <w:ind w:left="2640" w:hanging="480"/>
+      </w:pPr>
+    </w:lvl>
+    <w:lvl w:ilvl="4">
+      <w:start w:val="7"/>
+      <w:numFmt w:val="decimal"/>
+      <w:lvlText w:val="(%5)"/>
+      <w:lvlJc w:val="left"/>
+      <w:pPr>
+        <w:tabs>
+          <w:tab w:val="num" w:pos="2880"/>
+        </w:tabs>
+        <w:ind w:left="3360" w:hanging="480"/>
+      </w:pPr>
+    </w:lvl>
+    <w:lvl w:ilvl="5">
+      <w:start w:val="7"/>
+      <w:numFmt w:val="decimal"/>
+      <w:lvlText w:val="(%6)"/>
+      <w:lvlJc w:val="left"/>
+      <w:pPr>
+        <w:tabs>
+          <w:tab w:val="num" w:pos="3600"/>
+        </w:tabs>
+        <w:ind w:left="4080" w:hanging="480"/>
+      </w:pPr>
+    </w:lvl>
+    <w:lvl w:ilvl="6">
+      <w:start w:val="7"/>
+      <w:numFmt w:val="decimal"/>
+      <w:lvlText w:val="(%7)"/>
       <w:lvlJc w:val="left"/>
       <w:pPr>
         <w:tabs>
@@ -391,7 +1073,7 @@
     <w:abstractNumId w:val="990"/>
   </w:num>
   <w:num w:numId="1001">
-    <w:abstractNumId w:val="99421"/>
+    <w:abstractNumId w:val="99331"/>
     <w:lvlOverride w:ilvl="0">
       <w:startOverride w:val="1"/>
     </w:lvlOverride>
@@ -412,6 +1094,54 @@
     </w:lvlOverride>
     <w:lvlOverride w:ilvl="6">
       <w:startOverride w:val="1"/>
+    </w:lvlOverride>
+  </w:num>
+  <w:num w:numId="1002">
+    <w:abstractNumId w:val="99334"/>
+    <w:lvlOverride w:ilvl="0">
+      <w:startOverride w:val="4"/>
+    </w:lvlOverride>
+    <w:lvlOverride w:ilvl="1">
+      <w:startOverride w:val="4"/>
+    </w:lvlOverride>
+    <w:lvlOverride w:ilvl="2">
+      <w:startOverride w:val="4"/>
+    </w:lvlOverride>
+    <w:lvlOverride w:ilvl="3">
+      <w:startOverride w:val="4"/>
+    </w:lvlOverride>
+    <w:lvlOverride w:ilvl="4">
+      <w:startOverride w:val="4"/>
+    </w:lvlOverride>
+    <w:lvlOverride w:ilvl="5">
+      <w:startOverride w:val="4"/>
+    </w:lvlOverride>
+    <w:lvlOverride w:ilvl="6">
+      <w:startOverride w:val="4"/>
+    </w:lvlOverride>
+  </w:num>
+  <w:num w:numId="1003">
+    <w:abstractNumId w:val="99337"/>
+    <w:lvlOverride w:ilvl="0">
+      <w:startOverride w:val="7"/>
+    </w:lvlOverride>
+    <w:lvlOverride w:ilvl="1">
+      <w:startOverride w:val="7"/>
+    </w:lvlOverride>
+    <w:lvlOverride w:ilvl="2">
+      <w:startOverride w:val="7"/>
+    </w:lvlOverride>
+    <w:lvlOverride w:ilvl="3">
+      <w:startOverride w:val="7"/>
+    </w:lvlOverride>
+    <w:lvlOverride w:ilvl="4">
+      <w:startOverride w:val="7"/>
+    </w:lvlOverride>
+    <w:lvlOverride w:ilvl="5">
+      <w:startOverride w:val="7"/>
+    </w:lvlOverride>
+    <w:lvlOverride w:ilvl="6">
+      <w:startOverride w:val="7"/>
     </w:lvlOverride>
   </w:num>
 </w:numbering>

</xml_diff>

<commit_message>
Updated to before for loop exercises
</commit_message>
<xml_diff>
--- a/Summary/Outline.docx
+++ b/Summary/Outline.docx
@@ -529,10 +529,10 @@
       <w:pPr>
         <w:pStyle w:val="Heading2"/>
       </w:pPr>
-      <w:bookmarkStart w:id="30" w:name="conditional-execuion"/>
+      <w:bookmarkStart w:id="30" w:name="conditional-execution"/>
       <w:bookmarkEnd w:id="30"/>
       <w:r>
-        <w:t xml:space="preserve">Conditional Execuion</w:t>
+        <w:t xml:space="preserve">Conditional Execution</w:t>
       </w:r>
     </w:p>
     <w:p>
@@ -612,6 +612,1445 @@
           <w:rStyle w:val="VerbatimChar"/>
         </w:rPr>
         <w:t xml:space="preserve">}</w:t>
+      </w:r>
+    </w:p>
+    <w:p>
+      <w:pPr>
+        <w:pStyle w:val="FirstParagraph"/>
+      </w:pPr>
+      <w:r>
+        <w:t xml:space="preserve">The</w:t>
+      </w:r>
+      <w:r>
+        <w:t xml:space="preserve"> </w:t>
+      </w:r>
+      <w:r>
+        <w:rPr>
+          <w:rStyle w:val="VerbatimChar"/>
+        </w:rPr>
+        <w:t xml:space="preserve">condition</w:t>
+      </w:r>
+      <w:r>
+        <w:t xml:space="preserve"> </w:t>
+      </w:r>
+      <w:r>
+        <w:t xml:space="preserve">must evaluate to</w:t>
+      </w:r>
+      <w:r>
+        <w:t xml:space="preserve"> </w:t>
+      </w:r>
+      <w:r>
+        <w:rPr>
+          <w:rStyle w:val="VerbatimChar"/>
+        </w:rPr>
+        <w:t xml:space="preserve">TRUE</w:t>
+      </w:r>
+      <w:r>
+        <w:t xml:space="preserve"> </w:t>
+      </w:r>
+      <w:r>
+        <w:t xml:space="preserve">or</w:t>
+      </w:r>
+      <w:r>
+        <w:t xml:space="preserve"> </w:t>
+      </w:r>
+      <w:r>
+        <w:rPr>
+          <w:rStyle w:val="VerbatimChar"/>
+        </w:rPr>
+        <w:t xml:space="preserve">FALSE</w:t>
+      </w:r>
+    </w:p>
+    <w:p>
+      <w:pPr>
+        <w:pStyle w:val="BodyText"/>
+      </w:pPr>
+      <w:r>
+        <w:t xml:space="preserve">Both</w:t>
+      </w:r>
+      <w:r>
+        <w:t xml:space="preserve"> </w:t>
+      </w:r>
+      <w:r>
+        <w:rPr>
+          <w:rStyle w:val="VerbatimChar"/>
+        </w:rPr>
+        <w:t xml:space="preserve">if</w:t>
+      </w:r>
+      <w:r>
+        <w:t xml:space="preserve"> </w:t>
+      </w:r>
+      <w:r>
+        <w:t xml:space="preserve">and</w:t>
+      </w:r>
+      <w:r>
+        <w:t xml:space="preserve"> </w:t>
+      </w:r>
+      <w:r>
+        <w:rPr>
+          <w:rStyle w:val="VerbatimChar"/>
+        </w:rPr>
+        <w:t xml:space="preserve">function</w:t>
+      </w:r>
+      <w:r>
+        <w:t xml:space="preserve"> </w:t>
+      </w:r>
+      <w:r>
+        <w:t xml:space="preserve">should (almost) always be followed up by squiggly brackets, except for very short easy to understand</w:t>
+      </w:r>
+      <w:r>
+        <w:t xml:space="preserve"> </w:t>
+      </w:r>
+      <w:r>
+        <w:rPr>
+          <w:rStyle w:val="VerbatimChar"/>
+        </w:rPr>
+        <w:t xml:space="preserve">if</w:t>
+      </w:r>
+      <w:r>
+        <w:t xml:space="preserve"> </w:t>
+      </w:r>
+      <w:r>
+        <w:t xml:space="preserve">statements</w:t>
+      </w:r>
+    </w:p>
+    <w:p>
+      <w:pPr>
+        <w:pStyle w:val="Heading2"/>
+      </w:pPr>
+      <w:bookmarkStart w:id="31" w:name="function-arguments"/>
+      <w:bookmarkEnd w:id="31"/>
+      <w:r>
+        <w:t xml:space="preserve">Function Arguments</w:t>
+      </w:r>
+    </w:p>
+    <w:p>
+      <w:pPr>
+        <w:pStyle w:val="FirstParagraph"/>
+      </w:pPr>
+      <w:r>
+        <w:t xml:space="preserve">The arguments to a function typically fall into two broad sets: one set supplies the</w:t>
+      </w:r>
+      <w:r>
+        <w:t xml:space="preserve"> </w:t>
+      </w:r>
+      <w:r>
+        <w:rPr>
+          <w:b/>
+        </w:rPr>
+        <w:t xml:space="preserve">DATA</w:t>
+      </w:r>
+      <w:r>
+        <w:t xml:space="preserve"> </w:t>
+      </w:r>
+      <w:r>
+        <w:t xml:space="preserve">to compute on, and the other supplies arguments that control the</w:t>
+      </w:r>
+      <w:r>
+        <w:t xml:space="preserve"> </w:t>
+      </w:r>
+      <w:r>
+        <w:rPr>
+          <w:i/>
+          <w:b/>
+        </w:rPr>
+        <w:t xml:space="preserve">details</w:t>
+      </w:r>
+      <w:r>
+        <w:t xml:space="preserve"> </w:t>
+      </w:r>
+      <w:r>
+        <w:t xml:space="preserve">of the computation</w:t>
+      </w:r>
+    </w:p>
+    <w:p>
+      <w:pPr>
+        <w:pStyle w:val="BodyText"/>
+      </w:pPr>
+      <w:r>
+        <w:t xml:space="preserve">Generally, data arguments should come first, and detail arguments should go on the end</w:t>
+      </w:r>
+      <w:r>
+        <w:t xml:space="preserve"> </w:t>
+      </w:r>
+      <w:r>
+        <w:rPr>
+          <w:i/>
+        </w:rPr>
+        <w:t xml:space="preserve">and usually should have default arguments</w:t>
+      </w:r>
+    </w:p>
+    <w:p>
+      <w:pPr>
+        <w:pStyle w:val="Heading5"/>
+      </w:pPr>
+      <w:bookmarkStart w:id="32" w:name="simple-example"/>
+      <w:bookmarkEnd w:id="32"/>
+      <w:r>
+        <w:t xml:space="preserve">Simple Example</w:t>
+      </w:r>
+    </w:p>
+    <w:p>
+      <w:pPr>
+        <w:pStyle w:val="FirstParagraph"/>
+      </w:pPr>
+      <w:r>
+        <w:t xml:space="preserve">mean_ci &lt;- function(x, conf = 0.95) { &gt;se &lt;- sd(x) / sqrt(length(x))</w:t>
+      </w:r>
+      <w:r>
+        <w:t xml:space="preserve"> </w:t>
+      </w:r>
+      <w:r>
+        <w:rPr>
+          <w:b/>
+        </w:rPr>
+        <w:t xml:space="preserve">(This is DATA)</w:t>
+      </w:r>
+      <w:r>
+        <w:t xml:space="preserve"> </w:t>
+      </w:r>
+      <w:r>
+        <w:t xml:space="preserve">alpha &lt;- 1 - conf</w:t>
+      </w:r>
+      <w:r>
+        <w:t xml:space="preserve"> </w:t>
+      </w:r>
+      <w:r>
+        <w:rPr>
+          <w:b/>
+        </w:rPr>
+        <w:t xml:space="preserve">(This is DATA)</w:t>
+      </w:r>
+      <w:r>
+        <w:t xml:space="preserve"> </w:t>
+      </w:r>
+      <w:r>
+        <w:t xml:space="preserve">mean(x) + se * qnorm(c(alpha / 2, 1 - alpha / 2)) (This is detailed arguments to manupilate the DATA) }</w:t>
+      </w:r>
+    </w:p>
+    <w:p>
+      <w:pPr>
+        <w:pStyle w:val="Heading1"/>
+      </w:pPr>
+      <w:bookmarkStart w:id="33" w:name="vectors"/>
+      <w:bookmarkEnd w:id="33"/>
+      <w:r>
+        <w:t xml:space="preserve">Vectors</w:t>
+      </w:r>
+    </w:p>
+    <w:p>
+      <w:pPr>
+        <w:pStyle w:val="FirstParagraph"/>
+      </w:pPr>
+      <w:r>
+        <w:t xml:space="preserve">There are 2 main types of Vectors</w:t>
+      </w:r>
+    </w:p>
+    <w:p>
+      <w:pPr>
+        <w:pStyle w:val="Compact"/>
+        <w:numPr>
+          <w:numId w:val="1004"/>
+          <w:ilvl w:val="0"/>
+        </w:numPr>
+      </w:pPr>
+      <w:r>
+        <w:rPr>
+          <w:b/>
+        </w:rPr>
+        <w:t xml:space="preserve">Atomic Vectors</w:t>
+      </w:r>
+      <w:r>
+        <w:t xml:space="preserve"> </w:t>
+      </w:r>
+      <w:r>
+        <w:t xml:space="preserve">(Logical, Integer, Double, Character, Complex and Raw)</w:t>
+      </w:r>
+    </w:p>
+    <w:p>
+      <w:pPr>
+        <w:pStyle w:val="Compact"/>
+        <w:numPr>
+          <w:numId w:val="1004"/>
+          <w:ilvl w:val="0"/>
+        </w:numPr>
+      </w:pPr>
+      <w:r>
+        <w:rPr>
+          <w:b/>
+        </w:rPr>
+        <w:t xml:space="preserve">Lists</w:t>
+      </w:r>
+    </w:p>
+    <w:p>
+      <w:pPr>
+        <w:pStyle w:val="FirstParagraph"/>
+      </w:pPr>
+      <w:r>
+        <w:rPr>
+          <w:i/>
+        </w:rPr>
+        <w:t xml:space="preserve">I feel that in</w:t>
+      </w:r>
+      <w:r>
+        <w:rPr>
+          <w:i/>
+        </w:rPr>
+        <w:t xml:space="preserve"> </w:t>
+      </w:r>
+      <w:r>
+        <w:rPr>
+          <w:rStyle w:val="VerbatimChar"/>
+          <w:i/>
+        </w:rPr>
+        <w:t xml:space="preserve">dlyr</w:t>
+      </w:r>
+      <w:r>
+        <w:rPr>
+          <w:i/>
+        </w:rPr>
+        <w:t xml:space="preserve"> </w:t>
+      </w:r>
+      <w:r>
+        <w:rPr>
+          <w:i/>
+        </w:rPr>
+        <w:t xml:space="preserve">we will work primarily with</w:t>
+      </w:r>
+      <w:r>
+        <w:rPr>
+          <w:i/>
+        </w:rPr>
+        <w:t xml:space="preserve"> </w:t>
+      </w:r>
+      <w:r>
+        <w:rPr>
+          <w:rStyle w:val="VerbatimChar"/>
+          <w:i/>
+        </w:rPr>
+        <w:t xml:space="preserve">Tibbles</w:t>
+      </w:r>
+      <w:r>
+        <w:rPr>
+          <w:i/>
+        </w:rPr>
+        <w:t xml:space="preserve"> </w:t>
+      </w:r>
+      <w:r>
+        <w:rPr>
+          <w:i/>
+        </w:rPr>
+        <w:t xml:space="preserve">which automatically recognizes types of Vectors upon reading the Files</w:t>
+      </w:r>
+    </w:p>
+    <w:p>
+      <w:pPr>
+        <w:pStyle w:val="Heading1"/>
+      </w:pPr>
+      <w:bookmarkStart w:id="34" w:name="iteration"/>
+      <w:bookmarkEnd w:id="34"/>
+      <w:r>
+        <w:t xml:space="preserve">Iteration</w:t>
+      </w:r>
+    </w:p>
+    <w:p>
+      <w:pPr>
+        <w:pStyle w:val="FirstParagraph"/>
+      </w:pPr>
+      <w:r>
+        <w:t xml:space="preserve">Iteration addresses duplication.Why ?</w:t>
+      </w:r>
+    </w:p>
+    <w:p>
+      <w:pPr>
+        <w:pStyle w:val="Compact"/>
+        <w:numPr>
+          <w:numId w:val="1005"/>
+          <w:ilvl w:val="0"/>
+        </w:numPr>
+      </w:pPr>
+      <w:r>
+        <w:t xml:space="preserve">It is easier to see the intend of your code</w:t>
+      </w:r>
+    </w:p>
+    <w:p>
+      <w:pPr>
+        <w:pStyle w:val="Compact"/>
+        <w:numPr>
+          <w:numId w:val="1005"/>
+          <w:ilvl w:val="0"/>
+        </w:numPr>
+      </w:pPr>
+      <w:r>
+        <w:t xml:space="preserve">It is easier to respond to changes in requirements</w:t>
+      </w:r>
+    </w:p>
+    <w:p>
+      <w:pPr>
+        <w:pStyle w:val="Compact"/>
+        <w:numPr>
+          <w:numId w:val="1005"/>
+          <w:ilvl w:val="0"/>
+        </w:numPr>
+      </w:pPr>
+      <w:r>
+        <w:t xml:space="preserve">We are likely to have fewer bugs because each line of code is used in more places</w:t>
+      </w:r>
+    </w:p>
+    <w:p>
+      <w:pPr>
+        <w:pStyle w:val="FirstParagraph"/>
+      </w:pPr>
+      <w:r>
+        <w:rPr>
+          <w:b/>
+        </w:rPr>
+        <w:t xml:space="preserve">Iteration</w:t>
+      </w:r>
+      <w:r>
+        <w:t xml:space="preserve"> </w:t>
+      </w:r>
+      <w:r>
+        <w:t xml:space="preserve">helps us to do the same thing to multiple inputs: Repeating the same operation on different columns, or on different datasets.</w:t>
+      </w:r>
+    </w:p>
+    <w:p>
+      <w:pPr>
+        <w:pStyle w:val="BodyText"/>
+      </w:pPr>
+      <w:r>
+        <w:rPr>
+          <w:i/>
+        </w:rPr>
+        <w:t xml:space="preserve">How will we be able to get the mean for each of the below columns ?</w:t>
+      </w:r>
+    </w:p>
+    <w:p>
+      <w:pPr>
+        <w:pStyle w:val="SourceCode"/>
+      </w:pPr>
+      <w:r>
+        <w:rPr>
+          <w:rStyle w:val="KeywordTok"/>
+        </w:rPr>
+        <w:t xml:space="preserve">library</w:t>
+      </w:r>
+      <w:r>
+        <w:rPr>
+          <w:rStyle w:val="NormalTok"/>
+        </w:rPr>
+        <w:t xml:space="preserve">(knitr)</w:t>
+      </w:r>
+      <w:r>
+        <w:br w:type="textWrapping"/>
+      </w:r>
+      <w:r>
+        <w:rPr>
+          <w:rStyle w:val="NormalTok"/>
+        </w:rPr>
+        <w:t xml:space="preserve">df &lt;-</w:t>
+      </w:r>
+      <w:r>
+        <w:rPr>
+          <w:rStyle w:val="StringTok"/>
+        </w:rPr>
+        <w:t xml:space="preserve"> </w:t>
+      </w:r>
+      <w:r>
+        <w:rPr>
+          <w:rStyle w:val="NormalTok"/>
+        </w:rPr>
+        <w:t xml:space="preserve">tibble::</w:t>
+      </w:r>
+      <w:r>
+        <w:rPr>
+          <w:rStyle w:val="KeywordTok"/>
+        </w:rPr>
+        <w:t xml:space="preserve">tibble</w:t>
+      </w:r>
+      <w:r>
+        <w:rPr>
+          <w:rStyle w:val="NormalTok"/>
+        </w:rPr>
+        <w:t xml:space="preserve">(</w:t>
+      </w:r>
+      <w:r>
+        <w:br w:type="textWrapping"/>
+      </w:r>
+      <w:r>
+        <w:rPr>
+          <w:rStyle w:val="NormalTok"/>
+        </w:rPr>
+        <w:t xml:space="preserve"> </w:t>
+      </w:r>
+      <w:r>
+        <w:rPr>
+          <w:rStyle w:val="NormalTok"/>
+        </w:rPr>
+        <w:t xml:space="preserve"> </w:t>
+      </w:r>
+      <w:r>
+        <w:rPr>
+          <w:rStyle w:val="DataTypeTok"/>
+        </w:rPr>
+        <w:t xml:space="preserve">a =</w:t>
+      </w:r>
+      <w:r>
+        <w:rPr>
+          <w:rStyle w:val="NormalTok"/>
+        </w:rPr>
+        <w:t xml:space="preserve"> </w:t>
+      </w:r>
+      <w:r>
+        <w:rPr>
+          <w:rStyle w:val="KeywordTok"/>
+        </w:rPr>
+        <w:t xml:space="preserve">rnorm</w:t>
+      </w:r>
+      <w:r>
+        <w:rPr>
+          <w:rStyle w:val="NormalTok"/>
+        </w:rPr>
+        <w:t xml:space="preserve">(</w:t>
+      </w:r>
+      <w:r>
+        <w:rPr>
+          <w:rStyle w:val="DecValTok"/>
+        </w:rPr>
+        <w:t xml:space="preserve">10</w:t>
+      </w:r>
+      <w:r>
+        <w:rPr>
+          <w:rStyle w:val="NormalTok"/>
+        </w:rPr>
+        <w:t xml:space="preserve">),</w:t>
+      </w:r>
+      <w:r>
+        <w:br w:type="textWrapping"/>
+      </w:r>
+      <w:r>
+        <w:rPr>
+          <w:rStyle w:val="NormalTok"/>
+        </w:rPr>
+        <w:t xml:space="preserve"> </w:t>
+      </w:r>
+      <w:r>
+        <w:rPr>
+          <w:rStyle w:val="NormalTok"/>
+        </w:rPr>
+        <w:t xml:space="preserve"> </w:t>
+      </w:r>
+      <w:r>
+        <w:rPr>
+          <w:rStyle w:val="DataTypeTok"/>
+        </w:rPr>
+        <w:t xml:space="preserve">b =</w:t>
+      </w:r>
+      <w:r>
+        <w:rPr>
+          <w:rStyle w:val="NormalTok"/>
+        </w:rPr>
+        <w:t xml:space="preserve"> </w:t>
+      </w:r>
+      <w:r>
+        <w:rPr>
+          <w:rStyle w:val="KeywordTok"/>
+        </w:rPr>
+        <w:t xml:space="preserve">rnorm</w:t>
+      </w:r>
+      <w:r>
+        <w:rPr>
+          <w:rStyle w:val="NormalTok"/>
+        </w:rPr>
+        <w:t xml:space="preserve">(</w:t>
+      </w:r>
+      <w:r>
+        <w:rPr>
+          <w:rStyle w:val="DecValTok"/>
+        </w:rPr>
+        <w:t xml:space="preserve">10</w:t>
+      </w:r>
+      <w:r>
+        <w:rPr>
+          <w:rStyle w:val="NormalTok"/>
+        </w:rPr>
+        <w:t xml:space="preserve">),</w:t>
+      </w:r>
+      <w:r>
+        <w:br w:type="textWrapping"/>
+      </w:r>
+      <w:r>
+        <w:rPr>
+          <w:rStyle w:val="NormalTok"/>
+        </w:rPr>
+        <w:t xml:space="preserve"> </w:t>
+      </w:r>
+      <w:r>
+        <w:rPr>
+          <w:rStyle w:val="NormalTok"/>
+        </w:rPr>
+        <w:t xml:space="preserve"> </w:t>
+      </w:r>
+      <w:r>
+        <w:rPr>
+          <w:rStyle w:val="DataTypeTok"/>
+        </w:rPr>
+        <w:t xml:space="preserve">c =</w:t>
+      </w:r>
+      <w:r>
+        <w:rPr>
+          <w:rStyle w:val="NormalTok"/>
+        </w:rPr>
+        <w:t xml:space="preserve"> </w:t>
+      </w:r>
+      <w:r>
+        <w:rPr>
+          <w:rStyle w:val="KeywordTok"/>
+        </w:rPr>
+        <w:t xml:space="preserve">rnorm</w:t>
+      </w:r>
+      <w:r>
+        <w:rPr>
+          <w:rStyle w:val="NormalTok"/>
+        </w:rPr>
+        <w:t xml:space="preserve">(</w:t>
+      </w:r>
+      <w:r>
+        <w:rPr>
+          <w:rStyle w:val="DecValTok"/>
+        </w:rPr>
+        <w:t xml:space="preserve">10</w:t>
+      </w:r>
+      <w:r>
+        <w:rPr>
+          <w:rStyle w:val="NormalTok"/>
+        </w:rPr>
+        <w:t xml:space="preserve">),</w:t>
+      </w:r>
+      <w:r>
+        <w:br w:type="textWrapping"/>
+      </w:r>
+      <w:r>
+        <w:rPr>
+          <w:rStyle w:val="NormalTok"/>
+        </w:rPr>
+        <w:t xml:space="preserve"> </w:t>
+      </w:r>
+      <w:r>
+        <w:rPr>
+          <w:rStyle w:val="NormalTok"/>
+        </w:rPr>
+        <w:t xml:space="preserve"> </w:t>
+      </w:r>
+      <w:r>
+        <w:rPr>
+          <w:rStyle w:val="DataTypeTok"/>
+        </w:rPr>
+        <w:t xml:space="preserve">d =</w:t>
+      </w:r>
+      <w:r>
+        <w:rPr>
+          <w:rStyle w:val="NormalTok"/>
+        </w:rPr>
+        <w:t xml:space="preserve"> </w:t>
+      </w:r>
+      <w:r>
+        <w:rPr>
+          <w:rStyle w:val="KeywordTok"/>
+        </w:rPr>
+        <w:t xml:space="preserve">rnorm</w:t>
+      </w:r>
+      <w:r>
+        <w:rPr>
+          <w:rStyle w:val="NormalTok"/>
+        </w:rPr>
+        <w:t xml:space="preserve">(</w:t>
+      </w:r>
+      <w:r>
+        <w:rPr>
+          <w:rStyle w:val="DecValTok"/>
+        </w:rPr>
+        <w:t xml:space="preserve">10</w:t>
+      </w:r>
+      <w:r>
+        <w:rPr>
+          <w:rStyle w:val="NormalTok"/>
+        </w:rPr>
+        <w:t xml:space="preserve">)</w:t>
+      </w:r>
+      <w:r>
+        <w:br w:type="textWrapping"/>
+      </w:r>
+      <w:r>
+        <w:rPr>
+          <w:rStyle w:val="NormalTok"/>
+        </w:rPr>
+        <w:t xml:space="preserve">)</w:t>
+      </w:r>
+      <w:r>
+        <w:br w:type="textWrapping"/>
+      </w:r>
+      <w:r>
+        <w:rPr>
+          <w:rStyle w:val="KeywordTok"/>
+        </w:rPr>
+        <w:t xml:space="preserve">kable</w:t>
+      </w:r>
+      <w:r>
+        <w:rPr>
+          <w:rStyle w:val="NormalTok"/>
+        </w:rPr>
+        <w:t xml:space="preserve">(df)</w:t>
+      </w:r>
+    </w:p>
+    <w:tbl>
+      <w:tblPr>
+        <w:tblStyle w:val="TableNormal"/>
+        <w:tblW w:type="pct" w:w="0.0"/>
+        <w:tblLook w:firstRow="1"/>
+      </w:tblPr>
+      <w:tblGrid/>
+      <w:tr>
+        <w:trPr>
+          <w:cnfStyle w:firstRow="1"/>
+        </w:trPr>
+        <w:tc>
+          <w:tcPr>
+            <w:tcBorders>
+              <w:bottom w:val="single"/>
+            </w:tcBorders>
+            <w:vAlign w:val="bottom"/>
+          </w:tcPr>
+          <w:p>
+            <w:pPr>
+              <w:pStyle w:val="Compact"/>
+              <w:jc w:val="right"/>
+            </w:pPr>
+            <w:r>
+              <w:t xml:space="preserve">a</w:t>
+            </w:r>
+          </w:p>
+        </w:tc>
+        <w:tc>
+          <w:tcPr>
+            <w:tcBorders>
+              <w:bottom w:val="single"/>
+            </w:tcBorders>
+            <w:vAlign w:val="bottom"/>
+          </w:tcPr>
+          <w:p>
+            <w:pPr>
+              <w:pStyle w:val="Compact"/>
+              <w:jc w:val="right"/>
+            </w:pPr>
+            <w:r>
+              <w:t xml:space="preserve">b</w:t>
+            </w:r>
+          </w:p>
+        </w:tc>
+        <w:tc>
+          <w:tcPr>
+            <w:tcBorders>
+              <w:bottom w:val="single"/>
+            </w:tcBorders>
+            <w:vAlign w:val="bottom"/>
+          </w:tcPr>
+          <w:p>
+            <w:pPr>
+              <w:pStyle w:val="Compact"/>
+              <w:jc w:val="right"/>
+            </w:pPr>
+            <w:r>
+              <w:t xml:space="preserve">c</w:t>
+            </w:r>
+          </w:p>
+        </w:tc>
+        <w:tc>
+          <w:tcPr>
+            <w:tcBorders>
+              <w:bottom w:val="single"/>
+            </w:tcBorders>
+            <w:vAlign w:val="bottom"/>
+          </w:tcPr>
+          <w:p>
+            <w:pPr>
+              <w:pStyle w:val="Compact"/>
+              <w:jc w:val="right"/>
+            </w:pPr>
+            <w:r>
+              <w:t xml:space="preserve">d</w:t>
+            </w:r>
+          </w:p>
+        </w:tc>
+      </w:tr>
+      <w:tr>
+        <w:tc>
+          <w:p>
+            <w:pPr>
+              <w:pStyle w:val="Compact"/>
+              <w:jc w:val="right"/>
+            </w:pPr>
+            <w:r>
+              <w:t xml:space="preserve">0.6480840</w:t>
+            </w:r>
+          </w:p>
+        </w:tc>
+        <w:tc>
+          <w:p>
+            <w:pPr>
+              <w:pStyle w:val="Compact"/>
+              <w:jc w:val="right"/>
+            </w:pPr>
+            <w:r>
+              <w:t xml:space="preserve">-1.0759851</w:t>
+            </w:r>
+          </w:p>
+        </w:tc>
+        <w:tc>
+          <w:p>
+            <w:pPr>
+              <w:pStyle w:val="Compact"/>
+              <w:jc w:val="right"/>
+            </w:pPr>
+            <w:r>
+              <w:t xml:space="preserve">-0.0488765</w:t>
+            </w:r>
+          </w:p>
+        </w:tc>
+        <w:tc>
+          <w:p>
+            <w:pPr>
+              <w:pStyle w:val="Compact"/>
+              <w:jc w:val="right"/>
+            </w:pPr>
+            <w:r>
+              <w:t xml:space="preserve">-0.9593299</w:t>
+            </w:r>
+          </w:p>
+        </w:tc>
+      </w:tr>
+      <w:tr>
+        <w:tc>
+          <w:p>
+            <w:pPr>
+              <w:pStyle w:val="Compact"/>
+              <w:jc w:val="right"/>
+            </w:pPr>
+            <w:r>
+              <w:t xml:space="preserve">0.3658974</w:t>
+            </w:r>
+          </w:p>
+        </w:tc>
+        <w:tc>
+          <w:p>
+            <w:pPr>
+              <w:pStyle w:val="Compact"/>
+              <w:jc w:val="right"/>
+            </w:pPr>
+            <w:r>
+              <w:t xml:space="preserve">-0.7635152</w:t>
+            </w:r>
+          </w:p>
+        </w:tc>
+        <w:tc>
+          <w:p>
+            <w:pPr>
+              <w:pStyle w:val="Compact"/>
+              <w:jc w:val="right"/>
+            </w:pPr>
+            <w:r>
+              <w:t xml:space="preserve">0.6618515</w:t>
+            </w:r>
+          </w:p>
+        </w:tc>
+        <w:tc>
+          <w:p>
+            <w:pPr>
+              <w:pStyle w:val="Compact"/>
+              <w:jc w:val="right"/>
+            </w:pPr>
+            <w:r>
+              <w:t xml:space="preserve">0.7839848</w:t>
+            </w:r>
+          </w:p>
+        </w:tc>
+      </w:tr>
+      <w:tr>
+        <w:tc>
+          <w:p>
+            <w:pPr>
+              <w:pStyle w:val="Compact"/>
+              <w:jc w:val="right"/>
+            </w:pPr>
+            <w:r>
+              <w:t xml:space="preserve">-0.1851962</w:t>
+            </w:r>
+          </w:p>
+        </w:tc>
+        <w:tc>
+          <w:p>
+            <w:pPr>
+              <w:pStyle w:val="Compact"/>
+              <w:jc w:val="right"/>
+            </w:pPr>
+            <w:r>
+              <w:t xml:space="preserve">-1.9057835</w:t>
+            </w:r>
+          </w:p>
+        </w:tc>
+        <w:tc>
+          <w:p>
+            <w:pPr>
+              <w:pStyle w:val="Compact"/>
+              <w:jc w:val="right"/>
+            </w:pPr>
+            <w:r>
+              <w:t xml:space="preserve">0.9438019</w:t>
+            </w:r>
+          </w:p>
+        </w:tc>
+        <w:tc>
+          <w:p>
+            <w:pPr>
+              <w:pStyle w:val="Compact"/>
+              <w:jc w:val="right"/>
+            </w:pPr>
+            <w:r>
+              <w:t xml:space="preserve">1.4197782</w:t>
+            </w:r>
+          </w:p>
+        </w:tc>
+      </w:tr>
+      <w:tr>
+        <w:tc>
+          <w:p>
+            <w:pPr>
+              <w:pStyle w:val="Compact"/>
+              <w:jc w:val="right"/>
+            </w:pPr>
+            <w:r>
+              <w:t xml:space="preserve">-0.5965279</w:t>
+            </w:r>
+          </w:p>
+        </w:tc>
+        <w:tc>
+          <w:p>
+            <w:pPr>
+              <w:pStyle w:val="Compact"/>
+              <w:jc w:val="right"/>
+            </w:pPr>
+            <w:r>
+              <w:t xml:space="preserve">0.5352681</w:t>
+            </w:r>
+          </w:p>
+        </w:tc>
+        <w:tc>
+          <w:p>
+            <w:pPr>
+              <w:pStyle w:val="Compact"/>
+              <w:jc w:val="right"/>
+            </w:pPr>
+            <w:r>
+              <w:t xml:space="preserve">0.3972675</w:t>
+            </w:r>
+          </w:p>
+        </w:tc>
+        <w:tc>
+          <w:p>
+            <w:pPr>
+              <w:pStyle w:val="Compact"/>
+              <w:jc w:val="right"/>
+            </w:pPr>
+            <w:r>
+              <w:t xml:space="preserve">1.5685785</w:t>
+            </w:r>
+          </w:p>
+        </w:tc>
+      </w:tr>
+      <w:tr>
+        <w:tc>
+          <w:p>
+            <w:pPr>
+              <w:pStyle w:val="Compact"/>
+              <w:jc w:val="right"/>
+            </w:pPr>
+            <w:r>
+              <w:t xml:space="preserve">2.0848867</w:t>
+            </w:r>
+          </w:p>
+        </w:tc>
+        <w:tc>
+          <w:p>
+            <w:pPr>
+              <w:pStyle w:val="Compact"/>
+              <w:jc w:val="right"/>
+            </w:pPr>
+            <w:r>
+              <w:t xml:space="preserve">1.4367584</w:t>
+            </w:r>
+          </w:p>
+        </w:tc>
+        <w:tc>
+          <w:p>
+            <w:pPr>
+              <w:pStyle w:val="Compact"/>
+              <w:jc w:val="right"/>
+            </w:pPr>
+            <w:r>
+              <w:t xml:space="preserve">-2.6283927</w:t>
+            </w:r>
+          </w:p>
+        </w:tc>
+        <w:tc>
+          <w:p>
+            <w:pPr>
+              <w:pStyle w:val="Compact"/>
+              <w:jc w:val="right"/>
+            </w:pPr>
+            <w:r>
+              <w:t xml:space="preserve">0.6639166</w:t>
+            </w:r>
+          </w:p>
+        </w:tc>
+      </w:tr>
+      <w:tr>
+        <w:tc>
+          <w:p>
+            <w:pPr>
+              <w:pStyle w:val="Compact"/>
+              <w:jc w:val="right"/>
+            </w:pPr>
+            <w:r>
+              <w:t xml:space="preserve">-0.0192297</w:t>
+            </w:r>
+          </w:p>
+        </w:tc>
+        <w:tc>
+          <w:p>
+            <w:pPr>
+              <w:pStyle w:val="Compact"/>
+              <w:jc w:val="right"/>
+            </w:pPr>
+            <w:r>
+              <w:t xml:space="preserve">1.3360714</w:t>
+            </w:r>
+          </w:p>
+        </w:tc>
+        <w:tc>
+          <w:p>
+            <w:pPr>
+              <w:pStyle w:val="Compact"/>
+              <w:jc w:val="right"/>
+            </w:pPr>
+            <w:r>
+              <w:t xml:space="preserve">-0.8160732</w:t>
+            </w:r>
+          </w:p>
+        </w:tc>
+        <w:tc>
+          <w:p>
+            <w:pPr>
+              <w:pStyle w:val="Compact"/>
+              <w:jc w:val="right"/>
+            </w:pPr>
+            <w:r>
+              <w:t xml:space="preserve">-0.8467633</w:t>
+            </w:r>
+          </w:p>
+        </w:tc>
+      </w:tr>
+      <w:tr>
+        <w:tc>
+          <w:p>
+            <w:pPr>
+              <w:pStyle w:val="Compact"/>
+              <w:jc w:val="right"/>
+            </w:pPr>
+            <w:r>
+              <w:t xml:space="preserve">-0.1460706</w:t>
+            </w:r>
+          </w:p>
+        </w:tc>
+        <w:tc>
+          <w:p>
+            <w:pPr>
+              <w:pStyle w:val="Compact"/>
+              <w:jc w:val="right"/>
+            </w:pPr>
+            <w:r>
+              <w:t xml:space="preserve">-0.3852539</w:t>
+            </w:r>
+          </w:p>
+        </w:tc>
+        <w:tc>
+          <w:p>
+            <w:pPr>
+              <w:pStyle w:val="Compact"/>
+              <w:jc w:val="right"/>
+            </w:pPr>
+            <w:r>
+              <w:t xml:space="preserve">-0.2934559</w:t>
+            </w:r>
+          </w:p>
+        </w:tc>
+        <w:tc>
+          <w:p>
+            <w:pPr>
+              <w:pStyle w:val="Compact"/>
+              <w:jc w:val="right"/>
+            </w:pPr>
+            <w:r>
+              <w:t xml:space="preserve">-0.4970061</w:t>
+            </w:r>
+          </w:p>
+        </w:tc>
+      </w:tr>
+      <w:tr>
+        <w:tc>
+          <w:p>
+            <w:pPr>
+              <w:pStyle w:val="Compact"/>
+              <w:jc w:val="right"/>
+            </w:pPr>
+            <w:r>
+              <w:t xml:space="preserve">0.6786517</w:t>
+            </w:r>
+          </w:p>
+        </w:tc>
+        <w:tc>
+          <w:p>
+            <w:pPr>
+              <w:pStyle w:val="Compact"/>
+              <w:jc w:val="right"/>
+            </w:pPr>
+            <w:r>
+              <w:t xml:space="preserve">1.2863697</w:t>
+            </w:r>
+          </w:p>
+        </w:tc>
+        <w:tc>
+          <w:p>
+            <w:pPr>
+              <w:pStyle w:val="Compact"/>
+              <w:jc w:val="right"/>
+            </w:pPr>
+            <w:r>
+              <w:t xml:space="preserve">-0.3818876</w:t>
+            </w:r>
+          </w:p>
+        </w:tc>
+        <w:tc>
+          <w:p>
+            <w:pPr>
+              <w:pStyle w:val="Compact"/>
+              <w:jc w:val="right"/>
+            </w:pPr>
+            <w:r>
+              <w:t xml:space="preserve">-1.8779094</w:t>
+            </w:r>
+          </w:p>
+        </w:tc>
+      </w:tr>
+      <w:tr>
+        <w:tc>
+          <w:p>
+            <w:pPr>
+              <w:pStyle w:val="Compact"/>
+              <w:jc w:val="right"/>
+            </w:pPr>
+            <w:r>
+              <w:t xml:space="preserve">0.5483603</w:t>
+            </w:r>
+          </w:p>
+        </w:tc>
+        <w:tc>
+          <w:p>
+            <w:pPr>
+              <w:pStyle w:val="Compact"/>
+              <w:jc w:val="right"/>
+            </w:pPr>
+            <w:r>
+              <w:t xml:space="preserve">-0.7965556</w:t>
+            </w:r>
+          </w:p>
+        </w:tc>
+        <w:tc>
+          <w:p>
+            <w:pPr>
+              <w:pStyle w:val="Compact"/>
+              <w:jc w:val="right"/>
+            </w:pPr>
+            <w:r>
+              <w:t xml:space="preserve">0.5271912</w:t>
+            </w:r>
+          </w:p>
+        </w:tc>
+        <w:tc>
+          <w:p>
+            <w:pPr>
+              <w:pStyle w:val="Compact"/>
+              <w:jc w:val="right"/>
+            </w:pPr>
+            <w:r>
+              <w:t xml:space="preserve">-0.6459500</w:t>
+            </w:r>
+          </w:p>
+        </w:tc>
+      </w:tr>
+      <w:tr>
+        <w:tc>
+          <w:p>
+            <w:pPr>
+              <w:pStyle w:val="Compact"/>
+              <w:jc w:val="right"/>
+            </w:pPr>
+            <w:r>
+              <w:t xml:space="preserve">-1.7332035</w:t>
+            </w:r>
+          </w:p>
+        </w:tc>
+        <w:tc>
+          <w:p>
+            <w:pPr>
+              <w:pStyle w:val="Compact"/>
+              <w:jc w:val="right"/>
+            </w:pPr>
+            <w:r>
+              <w:t xml:space="preserve">0.6575525</w:t>
+            </w:r>
+          </w:p>
+        </w:tc>
+        <w:tc>
+          <w:p>
+            <w:pPr>
+              <w:pStyle w:val="Compact"/>
+              <w:jc w:val="right"/>
+            </w:pPr>
+            <w:r>
+              <w:t xml:space="preserve">-0.4546370</w:t>
+            </w:r>
+          </w:p>
+        </w:tc>
+        <w:tc>
+          <w:p>
+            <w:pPr>
+              <w:pStyle w:val="Compact"/>
+              <w:jc w:val="right"/>
+            </w:pPr>
+            <w:r>
+              <w:t xml:space="preserve">-0.9441542</w:t>
+            </w:r>
+          </w:p>
+        </w:tc>
+      </w:tr>
+    </w:tbl>
+    <w:p>
+      <w:pPr>
+        <w:pStyle w:val="SourceCode"/>
+      </w:pPr>
+      <w:r>
+        <w:rPr>
+          <w:rStyle w:val="VerbatimChar"/>
+        </w:rPr>
+        <w:t xml:space="preserve">output &lt;- vector("double", ncol(df))  # 1. output</w:t>
+      </w:r>
+      <w:r>
+        <w:br w:type="textWrapping"/>
+      </w:r>
+      <w:r>
+        <w:rPr>
+          <w:rStyle w:val="VerbatimChar"/>
+        </w:rPr>
+        <w:t xml:space="preserve">for (i in seq_along(df)) {            # 2. sequence</w:t>
+      </w:r>
+      <w:r>
+        <w:br w:type="textWrapping"/>
+      </w:r>
+      <w:r>
+        <w:rPr>
+          <w:rStyle w:val="VerbatimChar"/>
+        </w:rPr>
+        <w:t xml:space="preserve">  output[[i]] &lt;- median(df[[i]])      # 3. body</w:t>
+      </w:r>
+      <w:r>
+        <w:br w:type="textWrapping"/>
+      </w:r>
+      <w:r>
+        <w:rPr>
+          <w:rStyle w:val="VerbatimChar"/>
+        </w:rPr>
+        <w:t xml:space="preserve">}</w:t>
+      </w:r>
+      <w:r>
+        <w:br w:type="textWrapping"/>
+      </w:r>
+      <w:r>
+        <w:rPr>
+          <w:rStyle w:val="VerbatimChar"/>
+        </w:rPr>
+        <w:t xml:space="preserve">output</w:t>
+      </w:r>
+      <w:r>
+        <w:br w:type="textWrapping"/>
+      </w:r>
+      <w:r>
+        <w:rPr>
+          <w:rStyle w:val="VerbatimChar"/>
+        </w:rPr>
+        <w:t xml:space="preserve">#&gt; [1] -0.2458 -0.2873 -0.0567  0.1443</w:t>
+      </w:r>
+    </w:p>
+    <w:p>
+      <w:pPr>
+        <w:pStyle w:val="FirstParagraph"/>
+      </w:pPr>
+      <w:r>
+        <w:t xml:space="preserve">Every loop has 3 components:</w:t>
+      </w:r>
+    </w:p>
+    <w:p>
+      <w:pPr>
+        <w:pStyle w:val="Compact"/>
+        <w:numPr>
+          <w:numId w:val="1006"/>
+          <w:ilvl w:val="0"/>
+        </w:numPr>
+      </w:pPr>
+      <w:r>
+        <w:t xml:space="preserve">The OUTPUT:</w:t>
+      </w:r>
+      <w:r>
+        <w:rPr>
+          <w:rStyle w:val="VerbatimChar"/>
+        </w:rPr>
+        <w:t xml:space="preserve">output &lt;- vector("double", ncol(df))</w:t>
+      </w:r>
+      <w:r>
+        <w:t xml:space="preserve"> </w:t>
+      </w:r>
+      <w:r>
+        <w:t xml:space="preserve">Before we start the loop, we must always allocate sufficient space for the output (This increases the speed at which the loop will be able to operate)</w:t>
+      </w:r>
+    </w:p>
+    <w:p>
+      <w:pPr>
+        <w:pStyle w:val="Compact"/>
+        <w:numPr>
+          <w:numId w:val="1006"/>
+          <w:ilvl w:val="0"/>
+        </w:numPr>
+      </w:pPr>
+      <w:r>
+        <w:t xml:space="preserve">The SEQUENCE:</w:t>
+      </w:r>
+      <w:r>
+        <w:t xml:space="preserve"> </w:t>
+      </w:r>
+      <w:r>
+        <w:rPr>
+          <w:rStyle w:val="VerbatimChar"/>
+        </w:rPr>
+        <w:t xml:space="preserve">for (i in seq_along(df))</w:t>
+      </w:r>
+      <w:r>
+        <w:t xml:space="preserve">. This determines what to loop over. Each rum of the for loop will assign</w:t>
+      </w:r>
+      <w:r>
+        <w:t xml:space="preserve"> </w:t>
+      </w:r>
+      <w:r>
+        <w:rPr>
+          <w:i/>
+        </w:rPr>
+        <w:t xml:space="preserve">i</w:t>
+      </w:r>
+      <w:r>
+        <w:t xml:space="preserve"> </w:t>
+      </w:r>
+      <w:r>
+        <w:t xml:space="preserve">to a different value from</w:t>
+      </w:r>
+      <w:r>
+        <w:t xml:space="preserve"> </w:t>
+      </w:r>
+      <w:r>
+        <w:rPr>
+          <w:rStyle w:val="VerbatimChar"/>
+        </w:rPr>
+        <w:t xml:space="preserve">seq_along(df)</w:t>
+      </w:r>
+    </w:p>
+    <w:p>
+      <w:pPr>
+        <w:pStyle w:val="Compact"/>
+        <w:numPr>
+          <w:numId w:val="1006"/>
+          <w:ilvl w:val="0"/>
+        </w:numPr>
+      </w:pPr>
+      <w:r>
+        <w:t xml:space="preserve">the BODY:</w:t>
+      </w:r>
+      <w:r>
+        <w:t xml:space="preserve"> </w:t>
+      </w:r>
+      <w:r>
+        <w:rPr>
+          <w:rStyle w:val="VerbatimChar"/>
+        </w:rPr>
+        <w:t xml:space="preserve">output[[i]] &lt;- median(df[[i]</w:t>
+      </w:r>
+      <w:r>
+        <w:t xml:space="preserve"> </w:t>
+      </w:r>
+      <w:r>
+        <w:t xml:space="preserve">This is the code that does the work. It runs repeatedly, each time with a different value for</w:t>
+      </w:r>
+      <w:r>
+        <w:t xml:space="preserve"> </w:t>
+      </w:r>
+      <w:r>
+        <w:rPr>
+          <w:i/>
+        </w:rPr>
+        <w:t xml:space="preserve">i</w:t>
+      </w:r>
+      <w:r>
+        <w:t xml:space="preserve">. The first iteration will run</w:t>
+      </w:r>
+      <w:r>
+        <w:t xml:space="preserve"> </w:t>
+      </w:r>
+      <w:r>
+        <w:rPr>
+          <w:rStyle w:val="VerbatimChar"/>
+        </w:rPr>
+        <w:t xml:space="preserve">output[[1]] &lt;- median(df[[1]])</w:t>
+      </w:r>
+      <w:r>
+        <w:t xml:space="preserve">, the second will run</w:t>
+      </w:r>
+      <w:r>
+        <w:t xml:space="preserve"> </w:t>
+      </w:r>
+      <w:r>
+        <w:rPr>
+          <w:rStyle w:val="VerbatimChar"/>
+        </w:rPr>
+        <w:t xml:space="preserve">output[[2]] &lt;- median(df[[2]])</w:t>
+      </w:r>
+      <w:r>
+        <w:t xml:space="preserve">, and so on.</w:t>
+      </w:r>
+    </w:p>
+    <w:p>
+      <w:pPr>
+        <w:pStyle w:val="Heading5"/>
+      </w:pPr>
+      <w:bookmarkStart w:id="35" w:name="exercise-exercise-exercise-exercise"/>
+      <w:bookmarkEnd w:id="35"/>
+      <w:r>
+        <w:t xml:space="preserve">Exercise Exercise Exercise Exercise</w:t>
       </w:r>
     </w:p>
     <w:sectPr/>
@@ -722,7 +2161,7 @@
     </w:lvl>
   </w:abstractNum>
   <w:abstractNum w:abstractNumId="990">
-    <w:nsid w:val="d2cf15fc"/>
+    <w:nsid w:val="99a97e25"/>
     <w:multiLevelType w:val="multilevel"/>
     <w:lvl w:ilvl="0">
       <w:numFmt w:val="bullet"/>
@@ -803,7 +2242,7 @@
     </w:lvl>
   </w:abstractNum>
   <w:abstractNum w:abstractNumId="99331">
-    <w:nsid w:val="b0753c2b"/>
+    <w:nsid w:val="f0f57301"/>
     <w:multiLevelType w:val="multilevel"/>
     <w:lvl w:ilvl="0">
       <w:start w:val="1"/>
@@ -890,13 +2329,12 @@
       </w:pPr>
     </w:lvl>
   </w:abstractNum>
-  <w:abstractNum w:abstractNumId="99334">
-    <w:nsid w:val="d648cba9"/>
+  <w:abstractNum w:abstractNumId="991">
+    <w:nsid w:val="600df503"/>
     <w:multiLevelType w:val="multilevel"/>
     <w:lvl w:ilvl="0">
-      <w:start w:val="4"/>
-      <w:numFmt w:val="decimal"/>
-      <w:lvlText w:val="(%1)"/>
+      <w:numFmt w:val="bullet"/>
+      <w:lvlText w:val="•"/>
       <w:lvlJc w:val="left"/>
       <w:pPr>
         <w:tabs>
@@ -906,9 +2344,8 @@
       </w:pPr>
     </w:lvl>
     <w:lvl w:ilvl="1">
-      <w:start w:val="4"/>
-      <w:numFmt w:val="decimal"/>
-      <w:lvlText w:val="(%2)"/>
+      <w:numFmt w:val="bullet"/>
+      <w:lvlText w:val="–"/>
       <w:lvlJc w:val="left"/>
       <w:pPr>
         <w:tabs>
@@ -918,9 +2355,8 @@
       </w:pPr>
     </w:lvl>
     <w:lvl w:ilvl="2">
-      <w:start w:val="4"/>
-      <w:numFmt w:val="decimal"/>
-      <w:lvlText w:val="(%3)"/>
+      <w:numFmt w:val="bullet"/>
+      <w:lvlText w:val="•"/>
       <w:lvlJc w:val="left"/>
       <w:pPr>
         <w:tabs>
@@ -930,9 +2366,8 @@
       </w:pPr>
     </w:lvl>
     <w:lvl w:ilvl="3">
-      <w:start w:val="4"/>
-      <w:numFmt w:val="decimal"/>
-      <w:lvlText w:val="(%4)"/>
+      <w:numFmt w:val="bullet"/>
+      <w:lvlText w:val="–"/>
       <w:lvlJc w:val="left"/>
       <w:pPr>
         <w:tabs>
@@ -942,9 +2377,8 @@
       </w:pPr>
     </w:lvl>
     <w:lvl w:ilvl="4">
-      <w:start w:val="4"/>
-      <w:numFmt w:val="decimal"/>
-      <w:lvlText w:val="(%5)"/>
+      <w:numFmt w:val="bullet"/>
+      <w:lvlText w:val="•"/>
       <w:lvlJc w:val="left"/>
       <w:pPr>
         <w:tabs>
@@ -954,9 +2388,8 @@
       </w:pPr>
     </w:lvl>
     <w:lvl w:ilvl="5">
-      <w:start w:val="4"/>
-      <w:numFmt w:val="decimal"/>
-      <w:lvlText w:val="(%6)"/>
+      <w:numFmt w:val="bullet"/>
+      <w:lvlText w:val="–"/>
       <w:lvlJc w:val="left"/>
       <w:pPr>
         <w:tabs>
@@ -966,97 +2399,8 @@
       </w:pPr>
     </w:lvl>
     <w:lvl w:ilvl="6">
-      <w:start w:val="4"/>
-      <w:numFmt w:val="decimal"/>
-      <w:lvlText w:val="(%7)"/>
-      <w:lvlJc w:val="left"/>
-      <w:pPr>
-        <w:tabs>
-          <w:tab w:val="num" w:pos="4320"/>
-        </w:tabs>
-        <w:ind w:left="4800" w:hanging="480"/>
-      </w:pPr>
-    </w:lvl>
-  </w:abstractNum>
-  <w:abstractNum w:abstractNumId="99337">
-    <w:nsid w:val="ad7b9916"/>
-    <w:multiLevelType w:val="multilevel"/>
-    <w:lvl w:ilvl="0">
-      <w:start w:val="7"/>
-      <w:numFmt w:val="decimal"/>
-      <w:lvlText w:val="(%1)"/>
-      <w:lvlJc w:val="left"/>
-      <w:pPr>
-        <w:tabs>
-          <w:tab w:val="num" w:pos="0"/>
-        </w:tabs>
-        <w:ind w:left="480" w:hanging="480"/>
-      </w:pPr>
-    </w:lvl>
-    <w:lvl w:ilvl="1">
-      <w:start w:val="7"/>
-      <w:numFmt w:val="decimal"/>
-      <w:lvlText w:val="(%2)"/>
-      <w:lvlJc w:val="left"/>
-      <w:pPr>
-        <w:tabs>
-          <w:tab w:val="num" w:pos="720"/>
-        </w:tabs>
-        <w:ind w:left="1200" w:hanging="480"/>
-      </w:pPr>
-    </w:lvl>
-    <w:lvl w:ilvl="2">
-      <w:start w:val="7"/>
-      <w:numFmt w:val="decimal"/>
-      <w:lvlText w:val="(%3)"/>
-      <w:lvlJc w:val="left"/>
-      <w:pPr>
-        <w:tabs>
-          <w:tab w:val="num" w:pos="1440"/>
-        </w:tabs>
-        <w:ind w:left="1920" w:hanging="480"/>
-      </w:pPr>
-    </w:lvl>
-    <w:lvl w:ilvl="3">
-      <w:start w:val="7"/>
-      <w:numFmt w:val="decimal"/>
-      <w:lvlText w:val="(%4)"/>
-      <w:lvlJc w:val="left"/>
-      <w:pPr>
-        <w:tabs>
-          <w:tab w:val="num" w:pos="2160"/>
-        </w:tabs>
-        <w:ind w:left="2640" w:hanging="480"/>
-      </w:pPr>
-    </w:lvl>
-    <w:lvl w:ilvl="4">
-      <w:start w:val="7"/>
-      <w:numFmt w:val="decimal"/>
-      <w:lvlText w:val="(%5)"/>
-      <w:lvlJc w:val="left"/>
-      <w:pPr>
-        <w:tabs>
-          <w:tab w:val="num" w:pos="2880"/>
-        </w:tabs>
-        <w:ind w:left="3360" w:hanging="480"/>
-      </w:pPr>
-    </w:lvl>
-    <w:lvl w:ilvl="5">
-      <w:start w:val="7"/>
-      <w:numFmt w:val="decimal"/>
-      <w:lvlText w:val="(%6)"/>
-      <w:lvlJc w:val="left"/>
-      <w:pPr>
-        <w:tabs>
-          <w:tab w:val="num" w:pos="3600"/>
-        </w:tabs>
-        <w:ind w:left="4080" w:hanging="480"/>
-      </w:pPr>
-    </w:lvl>
-    <w:lvl w:ilvl="6">
-      <w:start w:val="7"/>
-      <w:numFmt w:val="decimal"/>
-      <w:lvlText w:val="(%7)"/>
+      <w:numFmt w:val="bullet"/>
+      <w:lvlText w:val="•"/>
       <w:lvlJc w:val="left"/>
       <w:pPr>
         <w:tabs>
@@ -1097,52 +2441,19 @@
     </w:lvlOverride>
   </w:num>
   <w:num w:numId="1002">
-    <w:abstractNumId w:val="99334"/>
-    <w:lvlOverride w:ilvl="0">
-      <w:startOverride w:val="4"/>
-    </w:lvlOverride>
-    <w:lvlOverride w:ilvl="1">
-      <w:startOverride w:val="4"/>
-    </w:lvlOverride>
-    <w:lvlOverride w:ilvl="2">
-      <w:startOverride w:val="4"/>
-    </w:lvlOverride>
-    <w:lvlOverride w:ilvl="3">
-      <w:startOverride w:val="4"/>
-    </w:lvlOverride>
-    <w:lvlOverride w:ilvl="4">
-      <w:startOverride w:val="4"/>
-    </w:lvlOverride>
-    <w:lvlOverride w:ilvl="5">
-      <w:startOverride w:val="4"/>
-    </w:lvlOverride>
-    <w:lvlOverride w:ilvl="6">
-      <w:startOverride w:val="4"/>
-    </w:lvlOverride>
+    <w:abstractNumId w:val="991"/>
   </w:num>
   <w:num w:numId="1003">
-    <w:abstractNumId w:val="99337"/>
-    <w:lvlOverride w:ilvl="0">
-      <w:startOverride w:val="7"/>
-    </w:lvlOverride>
-    <w:lvlOverride w:ilvl="1">
-      <w:startOverride w:val="7"/>
-    </w:lvlOverride>
-    <w:lvlOverride w:ilvl="2">
-      <w:startOverride w:val="7"/>
-    </w:lvlOverride>
-    <w:lvlOverride w:ilvl="3">
-      <w:startOverride w:val="7"/>
-    </w:lvlOverride>
-    <w:lvlOverride w:ilvl="4">
-      <w:startOverride w:val="7"/>
-    </w:lvlOverride>
-    <w:lvlOverride w:ilvl="5">
-      <w:startOverride w:val="7"/>
-    </w:lvlOverride>
-    <w:lvlOverride w:ilvl="6">
-      <w:startOverride w:val="7"/>
-    </w:lvlOverride>
+    <w:abstractNumId w:val="991"/>
+  </w:num>
+  <w:num w:numId="1004">
+    <w:abstractNumId w:val="991"/>
+  </w:num>
+  <w:num w:numId="1005">
+    <w:abstractNumId w:val="991"/>
+  </w:num>
+  <w:num w:numId="1006">
+    <w:abstractNumId w:val="991"/>
   </w:num>
 </w:numbering>
 </file>

</xml_diff>